<commit_message>
commit before doing groundwork on acc
</commit_message>
<xml_diff>
--- a/groundwork/reeditedon16thAprilgroundwork multithreaded C & JAVA programming.docx
+++ b/groundwork/reeditedon16thAprilgroundwork multithreaded C & JAVA programming.docx
@@ -9865,7 +9865,7 @@
             <w:i w:val="0"/>
             <w:rPrChange w:id="475" w:author="Microsoft" w:date="2020-04-15T17:12:00Z">
               <w:rPr>
-                <w:iCs/>
+                <w:i/>
               </w:rPr>
             </w:rPrChange>
           </w:rPr>
@@ -9876,10 +9876,7 @@
             <w:rFonts w:cstheme="minorHAnsi"/>
             <w:i w:val="0"/>
             <w:rPrChange w:id="476" w:author="Microsoft" w:date="2020-04-15T17:12:00Z">
-              <w:rPr>
-                <w:i/>
-                <w:iCs/>
-              </w:rPr>
+              <w:rPr/>
             </w:rPrChange>
           </w:rPr>
           <w:fldChar w:fldCharType="begin"/>
@@ -9889,10 +9886,7 @@
             <w:rFonts w:cstheme="minorHAnsi"/>
             <w:i w:val="0"/>
             <w:rPrChange w:id="477" w:author="Microsoft" w:date="2020-04-15T17:12:00Z">
-              <w:rPr>
-                <w:i/>
-                <w:iCs/>
-              </w:rPr>
+              <w:rPr/>
             </w:rPrChange>
           </w:rPr>
           <w:instrText xml:space="preserve"> SEQ Figure \* ARABIC </w:instrText>
@@ -9903,10 +9897,7 @@
           <w:rFonts w:cstheme="minorHAnsi"/>
           <w:i w:val="0"/>
           <w:rPrChange w:id="478" w:author="Microsoft" w:date="2020-04-15T17:12:00Z">
-            <w:rPr>
-              <w:i/>
-              <w:iCs/>
-            </w:rPr>
+            <w:rPr/>
           </w:rPrChange>
         </w:rPr>
         <w:fldChar w:fldCharType="separate"/>
@@ -9927,10 +9918,7 @@
             <w:rFonts w:cstheme="minorHAnsi"/>
             <w:i w:val="0"/>
             <w:rPrChange w:id="481" w:author="Microsoft" w:date="2020-04-15T17:12:00Z">
-              <w:rPr>
-                <w:i/>
-                <w:iCs/>
-              </w:rPr>
+              <w:rPr/>
             </w:rPrChange>
           </w:rPr>
           <w:fldChar w:fldCharType="end"/>
@@ -9940,10 +9928,7 @@
             <w:rFonts w:cstheme="minorHAnsi"/>
             <w:i w:val="0"/>
             <w:rPrChange w:id="482" w:author="Microsoft" w:date="2020-04-15T17:12:00Z">
-              <w:rPr>
-                <w:i/>
-                <w:iCs/>
-              </w:rPr>
+              <w:rPr/>
             </w:rPrChange>
           </w:rPr>
           <w:t>: waiting for result</w:t>
@@ -21150,10 +21135,7 @@
             <w:sz w:val="24"/>
             <w:szCs w:val="24"/>
             <w:rPrChange w:id="1222" w:author="Microsoft" w:date="2020-04-15T17:12:00Z">
-              <w:rPr>
-                <w:i w:val="0"/>
-                <w:iCs w:val="0"/>
-              </w:rPr>
+              <w:rPr/>
             </w:rPrChange>
           </w:rPr>
           <w:t>Monitors:</w:t>
@@ -21191,8 +21173,6 @@
             <w:rPrChange w:id="1228" w:author="Microsoft" w:date="2020-04-15T17:12:00Z">
               <w:rPr>
                 <w:b/>
-                <w:i w:val="0"/>
-                <w:iCs w:val="0"/>
               </w:rPr>
             </w:rPrChange>
           </w:rPr>
@@ -21235,8 +21215,6 @@
             <w:rPrChange w:id="1234" w:author="Microsoft" w:date="2020-04-15T17:12:00Z">
               <w:rPr>
                 <w:rFonts w:cstheme="minorHAnsi"/>
-                <w:i w:val="0"/>
-                <w:iCs w:val="0"/>
               </w:rPr>
             </w:rPrChange>
           </w:rPr>
@@ -21252,8 +21230,6 @@
             <w:rPrChange w:id="1236" w:author="Microsoft" w:date="2020-04-15T17:12:00Z">
               <w:rPr>
                 <w:rFonts w:cstheme="minorHAnsi"/>
-                <w:i w:val="0"/>
-                <w:iCs w:val="0"/>
               </w:rPr>
             </w:rPrChange>
           </w:rPr>
@@ -21269,8 +21245,6 @@
             <w:rPrChange w:id="1238" w:author="Microsoft" w:date="2020-04-15T17:12:00Z">
               <w:rPr>
                 <w:rFonts w:cstheme="minorHAnsi"/>
-                <w:i w:val="0"/>
-                <w:iCs w:val="0"/>
               </w:rPr>
             </w:rPrChange>
           </w:rPr>
@@ -21311,10 +21285,7 @@
             <w:sz w:val="24"/>
             <w:szCs w:val="24"/>
             <w:rPrChange w:id="1244" w:author="Microsoft" w:date="2020-04-15T17:12:00Z">
-              <w:rPr>
-                <w:i w:val="0"/>
-                <w:iCs w:val="0"/>
-              </w:rPr>
+              <w:rPr/>
             </w:rPrChange>
           </w:rPr>
           <w:t>Threads running in a monitor c</w:t>
@@ -21337,10 +21308,7 @@
             <w:sz w:val="24"/>
             <w:szCs w:val="24"/>
             <w:rPrChange w:id="1247" w:author="Microsoft" w:date="2020-04-15T17:12:00Z">
-              <w:rPr>
-                <w:i w:val="0"/>
-                <w:iCs w:val="0"/>
-              </w:rPr>
+              <w:rPr/>
             </w:rPrChange>
           </w:rPr>
           <w:t>n lock awaiting certain conditions to be true.</w:t>
@@ -21380,10 +21348,7 @@
             <w:sz w:val="24"/>
             <w:szCs w:val="24"/>
             <w:rPrChange w:id="1253" w:author="Microsoft" w:date="2020-04-15T17:12:00Z">
-              <w:rPr>
-                <w:i w:val="0"/>
-                <w:iCs w:val="0"/>
-              </w:rPr>
+              <w:rPr/>
             </w:rPrChange>
           </w:rPr>
           <w:t>A thread can notify one or more threads that conditions they</w:t>
@@ -21396,10 +21361,7 @@
             <w:sz w:val="24"/>
             <w:szCs w:val="24"/>
             <w:rPrChange w:id="1255" w:author="Microsoft" w:date="2020-04-15T17:12:00Z">
-              <w:rPr>
-                <w:i w:val="0"/>
-                <w:iCs w:val="0"/>
-              </w:rPr>
+              <w:rPr/>
             </w:rPrChange>
           </w:rPr>
           <w:t>’re</w:t>
@@ -21412,10 +21374,7 @@
             <w:sz w:val="24"/>
             <w:szCs w:val="24"/>
             <w:rPrChange w:id="1257" w:author="Microsoft" w:date="2020-04-15T17:12:00Z">
-              <w:rPr>
-                <w:i w:val="0"/>
-                <w:iCs w:val="0"/>
-              </w:rPr>
+              <w:rPr/>
             </w:rPrChange>
           </w:rPr>
           <w:t xml:space="preserve"> waiting on have been</w:t>
@@ -21426,10 +21385,7 @@
             <w:sz w:val="24"/>
             <w:szCs w:val="24"/>
             <w:rPrChange w:id="1258" w:author="Microsoft" w:date="2020-04-15T17:12:00Z">
-              <w:rPr>
-                <w:i w:val="0"/>
-                <w:iCs w:val="0"/>
-              </w:rPr>
+              <w:rPr/>
             </w:rPrChange>
           </w:rPr>
           <w:t xml:space="preserve"> met.</w:t>
@@ -21469,8 +21425,6 @@
             <w:rPrChange w:id="1264" w:author="Microsoft" w:date="2020-04-15T17:12:00Z">
               <w:rPr>
                 <w:rFonts w:ascii="Arial" w:hAnsi="Arial" w:cs="Arial"/>
-                <w:i w:val="0"/>
-                <w:iCs w:val="0"/>
                 <w:color w:val="222222"/>
                 <w:sz w:val="26"/>
                 <w:szCs w:val="26"/>
@@ -21492,8 +21446,6 @@
             <w:rPrChange w:id="1266" w:author="Microsoft" w:date="2020-04-15T17:12:00Z">
               <w:rPr>
                 <w:rFonts w:ascii="Arial" w:hAnsi="Arial" w:cs="Arial"/>
-                <w:i w:val="0"/>
-                <w:iCs w:val="0"/>
                 <w:color w:val="222222"/>
                 <w:sz w:val="26"/>
                 <w:szCs w:val="26"/>
@@ -21525,6 +21477,8 @@
             <w:rPrChange w:id="1268" w:author="Microsoft" w:date="2020-04-15T17:12:00Z">
               <w:rPr>
                 <w:rFonts w:ascii="Calibri" w:hAnsi="Calibri" w:cs="Calibri"/>
+                <w:i w:val="0"/>
+                <w:iCs w:val="0"/>
                 <w:color w:val="222222"/>
                 <w:sz w:val="24"/>
                 <w:szCs w:val="24"/>
@@ -21554,6 +21508,8 @@
             <w:rPrChange w:id="1269" w:author="Microsoft" w:date="2020-04-15T17:12:00Z">
               <w:rPr>
                 <w:rFonts w:ascii="Calibri" w:hAnsi="Calibri" w:cs="Calibri"/>
+                <w:i w:val="0"/>
+                <w:iCs w:val="0"/>
                 <w:color w:val="222222"/>
                 <w:sz w:val="24"/>
                 <w:szCs w:val="24"/>
@@ -31588,15 +31544,18 @@
         </w:numPr>
         <w:jc w:val="both"/>
         <w:rPr>
+          <w:ins w:id="2136" w:author="Microsoft" w:date="2020-05-03T20:20:00Z"/>
           <w:rFonts w:cstheme="minorHAnsi"/>
           <w:b/>
           <w:sz w:val="24"/>
           <w:szCs w:val="24"/>
-          <w:rPrChange w:id="2136" w:author="Microsoft" w:date="2020-04-16T16:32:00Z">
-            <w:rPr/>
+          <w:rPrChange w:id="2137" w:author="Microsoft" w:date="2020-05-03T20:20:00Z">
+            <w:rPr>
+              <w:ins w:id="2138" w:author="Microsoft" w:date="2020-05-03T20:20:00Z"/>
+            </w:rPr>
           </w:rPrChange>
         </w:rPr>
-        <w:pPrChange w:id="2137" w:author="Microsoft" w:date="2020-04-16T16:32:00Z">
+        <w:pPrChange w:id="2139" w:author="Microsoft" w:date="2020-04-16T16:32:00Z">
           <w:pPr>
             <w:pStyle w:val="ListParagraph"/>
             <w:numPr>
@@ -31606,7 +31565,7 @@
           </w:pPr>
         </w:pPrChange>
       </w:pPr>
-      <w:ins w:id="2138" w:author="Microsoft" w:date="2020-04-26T18:19:00Z">
+      <w:ins w:id="2140" w:author="Microsoft" w:date="2020-04-26T18:19:00Z">
         <w:r>
           <w:fldChar w:fldCharType="begin"/>
         </w:r>
@@ -31626,8 +31585,57 @@
           <w:fldChar w:fldCharType="end"/>
         </w:r>
       </w:ins>
-      <w:bookmarkStart w:id="2139" w:name="_GoBack"/>
-      <w:bookmarkEnd w:id="2139"/>
+    </w:p>
+    <w:p>
+      <w:pPr>
+        <w:pStyle w:val="ListParagraph"/>
+        <w:numPr>
+          <w:ilvl w:val="0"/>
+          <w:numId w:val="26"/>
+        </w:numPr>
+        <w:jc w:val="both"/>
+        <w:rPr>
+          <w:rFonts w:cstheme="minorHAnsi"/>
+          <w:b/>
+          <w:sz w:val="24"/>
+          <w:szCs w:val="24"/>
+          <w:rPrChange w:id="2141" w:author="Microsoft" w:date="2020-04-16T16:32:00Z">
+            <w:rPr/>
+          </w:rPrChange>
+        </w:rPr>
+        <w:pPrChange w:id="2142" w:author="Microsoft" w:date="2020-04-16T16:32:00Z">
+          <w:pPr>
+            <w:pStyle w:val="ListParagraph"/>
+            <w:numPr>
+              <w:numId w:val="4"/>
+            </w:numPr>
+            <w:ind w:hanging="360"/>
+          </w:pPr>
+        </w:pPrChange>
+      </w:pPr>
+      <w:ins w:id="2143" w:author="Microsoft" w:date="2020-05-03T20:20:00Z">
+        <w:r>
+          <w:lastRenderedPageBreak/>
+          <w:fldChar w:fldCharType="begin"/>
+        </w:r>
+        <w:r>
+          <w:instrText xml:space="preserve"> HYPERLINK "https://en.wikipedia.org/wiki/List_of_concurrent_and_parallel_programming_languages" </w:instrText>
+        </w:r>
+        <w:r>
+          <w:fldChar w:fldCharType="separate"/>
+        </w:r>
+        <w:r>
+          <w:rPr>
+            <w:rStyle w:val="Hyperlink"/>
+          </w:rPr>
+          <w:t>https://en.wikipedia.org/wiki/List_of_concurrent_and_parallel_programming_languages</w:t>
+        </w:r>
+        <w:r>
+          <w:fldChar w:fldCharType="end"/>
+        </w:r>
+      </w:ins>
+      <w:bookmarkStart w:id="2144" w:name="_GoBack"/>
+      <w:bookmarkEnd w:id="2144"/>
     </w:p>
     <w:p>
       <w:pPr>
@@ -38330,7 +38338,7 @@
 </file>
 
 <file path=customXml/itemProps1.xml><?xml version="1.0" encoding="utf-8"?>
-<ds:datastoreItem xmlns:ds="http://schemas.openxmlformats.org/officeDocument/2006/customXml" ds:itemID="{C350D4F5-CBA9-4094-956D-AC2D16594AD9}">
+<ds:datastoreItem xmlns:ds="http://schemas.openxmlformats.org/officeDocument/2006/customXml" ds:itemID="{C2A249C1-139F-4E8E-8862-6B4EC8C0CB92}">
   <ds:schemaRefs>
     <ds:schemaRef ds:uri="http://schemas.openxmlformats.org/officeDocument/2006/bibliography"/>
   </ds:schemaRefs>

</xml_diff>